<commit_message>
Fixed datapoints and graphs; added CPU time explanation.
</commit_message>
<xml_diff>
--- a/Summary.docx
+++ b/Summary.docx
@@ -927,9 +927,6 @@
     <w:p>
       <w:pPr>
         <w:pStyle w:val="3"/>
-        <w:rPr>
-          <w:rFonts w:hint="eastAsia"/>
-        </w:rPr>
       </w:pPr>
       <w:r>
         <w:t>Graph1 – Memory vs Problem Size (M+N)</w:t>
@@ -1064,9 +1061,6 @@
     <w:p>
       <w:pPr>
         <w:pStyle w:val="3"/>
-        <w:rPr>
-          <w:rFonts w:hint="eastAsia"/>
-        </w:rPr>
       </w:pPr>
       <w:r>
         <w:t>Graph2 – Time vs Problem Size (M+N)</w:t>
@@ -1256,30 +1250,94 @@
           <w:rFonts w:eastAsiaTheme="minorEastAsia"/>
           <w:lang w:eastAsia="zh-CN"/>
         </w:rPr>
-        <w:t>Our basic method traverses and fills the DP table (suppose the origin is on the top-left) from the top-left corner towards the bottom-right. This filling direction is due to each cell's value depending on its left, upper, and upper-left neighboring cells. In detail, for any instance, its row traversal direction is from 1 to M, and its column traversal direction is from 1 to N. Each filling operation can be regarded as constant time. Therefore, the time complexity is Θ(M*N).</w:t>
-      </w:r>
-    </w:p>
-    <w:p>
-      <w:pPr>
-        <w:rPr>
-          <w:rFonts w:eastAsiaTheme="minorEastAsia"/>
-          <w:lang w:eastAsia="zh-CN"/>
-        </w:rPr>
-      </w:pPr>
-    </w:p>
-    <w:p>
-      <w:pPr>
-        <w:rPr>
-          <w:rFonts w:eastAsiaTheme="minorEastAsia"/>
-          <w:lang w:eastAsia="zh-CN"/>
-        </w:rPr>
-      </w:pPr>
-      <w:r>
-        <w:rPr>
-          <w:rFonts w:eastAsiaTheme="minorEastAsia"/>
-          <w:lang w:eastAsia="zh-CN"/>
-        </w:rPr>
-        <w:t>Our memory-efficient method uses Divide-and-Conquer to reduce space complexity. At the root level of the method, the number of operations is cMN, where c represents a constant. At the second level of the method, the number of operations is cMN/2, as the original problem is divided into two subproblems. Consequently, the time complexity of the memory-efficient method is cMN+cMN/2+cMN/4+…=2cMN=Θ(M*N).</w:t>
+        <w:t xml:space="preserve">Our basic method traverses and fills the DP table (suppose the origin is on the top-left) from the top-left corner towards the bottom-right. This filling direction is due to each cell's value depending on its left, upper, and upper-left </w:t>
+      </w:r>
+      <w:proofErr w:type="spellStart"/>
+      <w:r>
+        <w:rPr>
+          <w:rFonts w:eastAsiaTheme="minorEastAsia"/>
+          <w:lang w:eastAsia="zh-CN"/>
+        </w:rPr>
+        <w:t>neighboring</w:t>
+      </w:r>
+      <w:proofErr w:type="spellEnd"/>
+      <w:r>
+        <w:rPr>
+          <w:rFonts w:eastAsiaTheme="minorEastAsia"/>
+          <w:lang w:eastAsia="zh-CN"/>
+        </w:rPr>
+        <w:t xml:space="preserve"> cells. In detail, for any instance, its row traversal direction is from 1 to M, and its column traversal direction is from 1 to N. Each filling operation can be regarded as constant time. Therefore, the time complexity is Θ(M*N).</w:t>
+      </w:r>
+    </w:p>
+    <w:p>
+      <w:pPr>
+        <w:rPr>
+          <w:rFonts w:eastAsiaTheme="minorEastAsia"/>
+          <w:lang w:eastAsia="zh-CN"/>
+        </w:rPr>
+      </w:pPr>
+    </w:p>
+    <w:p>
+      <w:pPr>
+        <w:rPr>
+          <w:rFonts w:eastAsiaTheme="minorEastAsia"/>
+          <w:lang w:eastAsia="zh-CN"/>
+        </w:rPr>
+      </w:pPr>
+      <w:r>
+        <w:rPr>
+          <w:rFonts w:eastAsiaTheme="minorEastAsia"/>
+          <w:lang w:eastAsia="zh-CN"/>
+        </w:rPr>
+        <w:t xml:space="preserve">Our memory-efficient method uses Divide-and-Conquer to reduce space complexity. At the root level of the method, the number of operations is </w:t>
+      </w:r>
+      <w:proofErr w:type="spellStart"/>
+      <w:r>
+        <w:rPr>
+          <w:rFonts w:eastAsiaTheme="minorEastAsia"/>
+          <w:lang w:eastAsia="zh-CN"/>
+        </w:rPr>
+        <w:t>cMN</w:t>
+      </w:r>
+      <w:proofErr w:type="spellEnd"/>
+      <w:r>
+        <w:rPr>
+          <w:rFonts w:eastAsiaTheme="minorEastAsia"/>
+          <w:lang w:eastAsia="zh-CN"/>
+        </w:rPr>
+        <w:t xml:space="preserve">, where c represents a constant. At the second level of the method, the number of operations is </w:t>
+      </w:r>
+      <w:proofErr w:type="spellStart"/>
+      <w:r>
+        <w:rPr>
+          <w:rFonts w:eastAsiaTheme="minorEastAsia"/>
+          <w:lang w:eastAsia="zh-CN"/>
+        </w:rPr>
+        <w:t>cMN</w:t>
+      </w:r>
+      <w:proofErr w:type="spellEnd"/>
+      <w:r>
+        <w:rPr>
+          <w:rFonts w:eastAsiaTheme="minorEastAsia"/>
+          <w:lang w:eastAsia="zh-CN"/>
+        </w:rPr>
+        <w:t xml:space="preserve">/2, as the original problem is divided into two subproblems. Consequently, the time complexity of the memory-efficient method is </w:t>
+      </w:r>
+      <w:proofErr w:type="spellStart"/>
+      <w:r>
+        <w:rPr>
+          <w:rFonts w:eastAsiaTheme="minorEastAsia"/>
+          <w:lang w:eastAsia="zh-CN"/>
+        </w:rPr>
+        <w:t>cMN+cMN</w:t>
+      </w:r>
+      <w:proofErr w:type="spellEnd"/>
+      <w:r>
+        <w:rPr>
+          <w:rFonts w:eastAsiaTheme="minorEastAsia"/>
+          <w:lang w:eastAsia="zh-CN"/>
+        </w:rPr>
+        <w:t>/2+cMN/4+…=2cMN=Θ(M*N).</w:t>
       </w:r>
     </w:p>
     <w:p>
@@ -1383,7 +1441,21 @@
           <w:rFonts w:eastAsiaTheme="minorEastAsia"/>
           <w:lang w:eastAsia="zh-CN"/>
         </w:rPr>
-        <w:t xml:space="preserve">All these factors make the CPU time statistics appear as in Figure 2, even though </w:t>
+        <w:t xml:space="preserve">All these factors make the CPU time statistics appear as in </w:t>
+      </w:r>
+      <w:r>
+        <w:rPr>
+          <w:rFonts w:eastAsiaTheme="minorEastAsia" w:hint="eastAsia"/>
+          <w:lang w:eastAsia="zh-CN"/>
+        </w:rPr>
+        <w:t>Graph</w:t>
+      </w:r>
+      <w:r>
+        <w:rPr>
+          <w:rFonts w:eastAsiaTheme="minorEastAsia"/>
+          <w:lang w:eastAsia="zh-CN"/>
+        </w:rPr>
+        <w:t xml:space="preserve"> 2, even though </w:t>
       </w:r>
       <w:r>
         <w:rPr>

</xml_diff>